<commit_message>
update nobugs 2012 draft abstract
</commit_message>
<xml_diff>
--- a/Presentations/NOBUGS 2012/Continuous_Build_Nobugs_2012_abstract.docx
+++ b/Presentations/NOBUGS 2012/Continuous_Build_Nobugs_2012_abstract.docx
@@ -113,25 +113,7 @@
           <w:sz w:val="24"/>
           <w:szCs w:val="24"/>
         </w:rPr>
-        <w:t xml:space="preserve">Mantid, our extensible framework for neutron and </w:t>
-      </w:r>
-      <w:proofErr w:type="spellStart"/>
-      <w:r>
-        <w:rPr>
-          <w:rFonts w:ascii="Liberation Serif" w:eastAsia="Liberation Serif" w:hint="eastAsia"/>
-          <w:sz w:val="24"/>
-          <w:szCs w:val="24"/>
-        </w:rPr>
-        <w:t>muon</w:t>
-      </w:r>
-      <w:proofErr w:type="spellEnd"/>
-      <w:r>
-        <w:rPr>
-          <w:rFonts w:ascii="Liberation Serif" w:eastAsia="Liberation Serif" w:hint="eastAsia"/>
-          <w:sz w:val="24"/>
-          <w:szCs w:val="24"/>
-        </w:rPr>
-        <w:t xml:space="preserve"> data reduction and analysis</w:t>
+        <w:t>Mantid, our extensible framework for neutron and muon data reduction and analysis</w:t>
       </w:r>
       <w:r>
         <w:rPr>
@@ -171,25 +153,7 @@
           <w:sz w:val="24"/>
           <w:szCs w:val="24"/>
         </w:rPr>
-        <w:t xml:space="preserve"> add new features to our existing code base, which </w:t>
-      </w:r>
-      <w:proofErr w:type="gramStart"/>
-      <w:r>
-        <w:rPr>
-          <w:rFonts w:ascii="Liberation Serif" w:eastAsia="Liberation Serif"/>
-          <w:sz w:val="24"/>
-          <w:szCs w:val="24"/>
-        </w:rPr>
-        <w:t>is</w:t>
-      </w:r>
-      <w:proofErr w:type="gramEnd"/>
-      <w:r>
-        <w:rPr>
-          <w:rFonts w:ascii="Liberation Serif" w:eastAsia="Liberation Serif"/>
-          <w:sz w:val="24"/>
-          <w:szCs w:val="24"/>
-        </w:rPr>
-        <w:t xml:space="preserve"> in excess of 1x10</w:t>
+        <w:t xml:space="preserve"> add new features to our existing code base, which is in excess of 1x10</w:t>
       </w:r>
       <w:r>
         <w:rPr>
@@ -230,7 +194,23 @@
           <w:sz w:val="24"/>
           <w:szCs w:val="24"/>
         </w:rPr>
-        <w:t xml:space="preserve"> miles and 7 hours apart.</w:t>
+        <w:t xml:space="preserve"> miles and </w:t>
+      </w:r>
+      <w:r>
+        <w:rPr>
+          <w:rFonts w:ascii="Liberation Serif" w:eastAsia="Liberation Serif"/>
+          <w:sz w:val="24"/>
+          <w:szCs w:val="24"/>
+        </w:rPr>
+        <w:t>5</w:t>
+      </w:r>
+      <w:r>
+        <w:rPr>
+          <w:rFonts w:ascii="Liberation Serif" w:eastAsia="Liberation Serif"/>
+          <w:sz w:val="24"/>
+          <w:szCs w:val="24"/>
+        </w:rPr>
+        <w:t xml:space="preserve"> hours apart.</w:t>
       </w:r>
       <w:r>
         <w:rPr>
@@ -279,15 +259,23 @@
           <w:sz w:val="24"/>
           <w:szCs w:val="24"/>
         </w:rPr>
-        <w:t xml:space="preserve">Quality is best implemented from the ground up, so </w:t>
-      </w:r>
-      <w:r>
-        <w:rPr>
-          <w:rFonts w:ascii="Liberation Serif" w:eastAsia="Liberation Serif"/>
-          <w:sz w:val="24"/>
-          <w:szCs w:val="24"/>
-        </w:rPr>
-        <w:t>the Mantid project</w:t>
+        <w:t>Quality is best implemented from the ground up</w:t>
+      </w:r>
+      <w:r>
+        <w:rPr>
+          <w:rFonts w:ascii="Liberation Serif" w:eastAsia="Liberation Serif"/>
+          <w:sz w:val="24"/>
+          <w:szCs w:val="24"/>
+        </w:rPr>
+        <w:t>. Like many other open source projects, the</w:t>
+      </w:r>
+      <w:r>
+        <w:rPr>
+          <w:rFonts w:ascii="Liberation Serif" w:eastAsia="Liberation Serif"/>
+          <w:sz w:val="24"/>
+          <w:szCs w:val="24"/>
+        </w:rPr>
+        <w:t xml:space="preserve"> Mantid project</w:t>
       </w:r>
       <w:r>
         <w:rPr>
@@ -311,7 +299,15 @@
           <w:sz w:val="24"/>
           <w:szCs w:val="24"/>
         </w:rPr>
-        <w:t xml:space="preserve"> a combination of coding </w:t>
+        <w:t xml:space="preserve"> </w:t>
+      </w:r>
+      <w:r>
+        <w:rPr>
+          <w:rFonts w:ascii="Liberation Serif" w:eastAsia="Liberation Serif"/>
+          <w:sz w:val="24"/>
+          <w:szCs w:val="24"/>
+        </w:rPr>
+        <w:t xml:space="preserve">coding </w:t>
       </w:r>
       <w:r>
         <w:rPr>
@@ -327,322 +323,29 @@
           <w:sz w:val="24"/>
           <w:szCs w:val="24"/>
         </w:rPr>
-        <w:t xml:space="preserve">, and code-review to keep the code consistent and reduce errors and faults introduced by developers. In addition, </w:t>
-      </w:r>
-      <w:r>
-        <w:rPr>
-          <w:rFonts w:ascii="Liberation Serif" w:eastAsia="Liberation Serif"/>
-          <w:sz w:val="24"/>
-          <w:szCs w:val="24"/>
-        </w:rPr>
-        <w:t xml:space="preserve">code additions modifications are required to be unit-tested, and preferably made utilising Test Driven Development. Mantid uses a combination of </w:t>
-      </w:r>
-      <w:proofErr w:type="spellStart"/>
-      <w:r>
-        <w:rPr>
-          <w:rFonts w:ascii="Liberation Serif" w:eastAsia="Liberation Serif"/>
-          <w:sz w:val="24"/>
-          <w:szCs w:val="24"/>
-        </w:rPr>
-        <w:t>Cxxtest</w:t>
-      </w:r>
-      <w:proofErr w:type="spellEnd"/>
-      <w:r>
-        <w:rPr>
-          <w:rFonts w:ascii="Liberation Serif" w:eastAsia="Liberation Serif"/>
-          <w:sz w:val="24"/>
-          <w:szCs w:val="24"/>
-        </w:rPr>
-        <w:t xml:space="preserve"> and the </w:t>
-      </w:r>
-      <w:proofErr w:type="spellStart"/>
-      <w:r>
-        <w:rPr>
-          <w:rFonts w:ascii="Liberation Serif" w:eastAsia="Liberation Serif"/>
-          <w:sz w:val="24"/>
-          <w:szCs w:val="24"/>
-        </w:rPr>
-        <w:t>Gmock</w:t>
-      </w:r>
-      <w:proofErr w:type="spellEnd"/>
-      <w:r>
-        <w:rPr>
-          <w:rFonts w:ascii="Liberation Serif" w:eastAsia="Liberation Serif"/>
-          <w:sz w:val="24"/>
-          <w:szCs w:val="24"/>
-        </w:rPr>
-        <w:t xml:space="preserve"> Mocking</w:t>
-      </w:r>
-      <w:r>
-        <w:rPr>
-          <w:rFonts w:ascii="Liberation Serif" w:eastAsia="Liberation Serif"/>
-          <w:sz w:val="24"/>
-          <w:szCs w:val="24"/>
-        </w:rPr>
-        <w:t xml:space="preserve"> framework</w:t>
-      </w:r>
-      <w:r>
-        <w:rPr>
-          <w:rFonts w:ascii="Liberation Serif" w:eastAsia="Liberation Serif"/>
-          <w:sz w:val="24"/>
-          <w:szCs w:val="24"/>
-        </w:rPr>
-        <w:t xml:space="preserve"> to test the low-level functionality.</w:t>
-      </w:r>
-      <w:r>
-        <w:rPr>
-          <w:rFonts w:ascii="Liberation Serif" w:eastAsia="Liberation Serif"/>
-          <w:sz w:val="24"/>
-          <w:szCs w:val="24"/>
-        </w:rPr>
-        <w:t xml:space="preserve"> </w:t>
-      </w:r>
-      <w:r>
-        <w:rPr>
-          <w:rFonts w:ascii="Liberation Serif" w:eastAsia="Liberation Serif"/>
-          <w:sz w:val="24"/>
-          <w:szCs w:val="24"/>
-        </w:rPr>
-        <w:t xml:space="preserve"> </w:t>
-      </w:r>
-      <w:r>
-        <w:rPr>
-          <w:rFonts w:ascii="Liberation Serif" w:eastAsia="Liberation Serif"/>
-          <w:sz w:val="24"/>
-          <w:szCs w:val="24"/>
-        </w:rPr>
-        <w:t xml:space="preserve">Developers record, version and share their modifications using a distributed version control system called GIT, </w:t>
-      </w:r>
-      <w:r>
-        <w:rPr>
-          <w:rFonts w:ascii="Liberation Serif" w:eastAsia="Liberation Serif"/>
-          <w:sz w:val="24"/>
-          <w:szCs w:val="24"/>
-        </w:rPr>
-        <w:t xml:space="preserve">which </w:t>
-      </w:r>
-      <w:r>
-        <w:rPr>
-          <w:rFonts w:ascii="Liberation Serif" w:eastAsia="Liberation Serif"/>
-          <w:sz w:val="24"/>
-          <w:szCs w:val="24"/>
-        </w:rPr>
-        <w:t>allow</w:t>
-      </w:r>
-      <w:r>
-        <w:rPr>
-          <w:rFonts w:ascii="Liberation Serif" w:eastAsia="Liberation Serif"/>
-          <w:sz w:val="24"/>
-          <w:szCs w:val="24"/>
-        </w:rPr>
-        <w:t>s</w:t>
-      </w:r>
-      <w:r>
-        <w:rPr>
-          <w:rFonts w:ascii="Liberation Serif" w:eastAsia="Liberation Serif"/>
-          <w:sz w:val="24"/>
-          <w:szCs w:val="24"/>
-        </w:rPr>
-        <w:t xml:space="preserve"> them to work individually and also collaborate with the wider team.</w:t>
+        <w:t>, and code-review to keep the code consistent and reduce errors and faults introduced by developers.</w:t>
+      </w:r>
+      <w:r>
+        <w:rPr>
+          <w:rFonts w:ascii="Liberation Serif" w:eastAsia="Liberation Serif"/>
+          <w:sz w:val="24"/>
+          <w:szCs w:val="24"/>
+        </w:rPr>
+        <w:t xml:space="preserve"> However, the Mantid development also extensively uses Continuous Integration mythologies and tools; a strategy that gained momentum in the world of commercial software engineering. The benefits of this approach include very high levels of automation, which improves overall product quality and frees the scientists and developers to build exciting new features.</w:t>
+      </w:r>
+      <w:r>
+        <w:rPr>
+          <w:rFonts w:ascii="Liberation Serif" w:eastAsia="Liberation Serif"/>
+          <w:sz w:val="24"/>
+          <w:szCs w:val="24"/>
+        </w:rPr>
+        <w:t xml:space="preserve"> Our tools include CMake, Git, Jenkins, CxxTest and GMock and Trac. We demonstrate our continuous build, test and development strategy using these tools. </w:t>
       </w:r>
     </w:p>
     <w:p>
       <w:pPr>
         <w:rPr>
           <w:rFonts w:ascii="Liberation Serif" w:eastAsia="Liberation Serif"/>
-          <w:sz w:val="24"/>
-          <w:szCs w:val="24"/>
-        </w:rPr>
-      </w:pPr>
-      <w:r>
-        <w:rPr>
-          <w:rFonts w:ascii="Liberation Serif" w:eastAsia="Liberation Serif"/>
-          <w:sz w:val="24"/>
-          <w:szCs w:val="24"/>
-        </w:rPr>
-        <w:t xml:space="preserve">With such a large number of incoming issues and a limited pool of resource to process the tasks, we utilise an issue tracking system called </w:t>
-      </w:r>
-      <w:proofErr w:type="spellStart"/>
-      <w:r>
-        <w:rPr>
-          <w:rFonts w:ascii="Liberation Serif" w:eastAsia="Liberation Serif"/>
-          <w:sz w:val="24"/>
-          <w:szCs w:val="24"/>
-        </w:rPr>
-        <w:t>Trac</w:t>
-      </w:r>
-      <w:proofErr w:type="spellEnd"/>
-      <w:r>
-        <w:rPr>
-          <w:rFonts w:ascii="Liberation Serif" w:eastAsia="Liberation Serif"/>
-          <w:sz w:val="24"/>
-          <w:szCs w:val="24"/>
-        </w:rPr>
-        <w:t xml:space="preserve"> to partition the work and prioritise it. We automatically cross-reference changes made in code base against individual tickets, to give a consistent story of the work completed. </w:t>
-      </w:r>
-    </w:p>
-    <w:p>
-      <w:pPr>
-        <w:rPr>
-          <w:rFonts w:ascii="Liberation Serif" w:eastAsia="Liberation Serif"/>
-          <w:sz w:val="24"/>
-          <w:szCs w:val="24"/>
-        </w:rPr>
-      </w:pPr>
-      <w:r>
-        <w:rPr>
-          <w:rFonts w:ascii="Liberation Serif" w:eastAsia="Liberation Serif"/>
-          <w:sz w:val="24"/>
-          <w:szCs w:val="24"/>
-        </w:rPr>
-        <w:t>A large portion of the work required in building, testing and deploying the project can be automated. Continuous integration and del</w:t>
-      </w:r>
-      <w:r>
-        <w:rPr>
-          <w:rFonts w:ascii="Liberation Serif" w:eastAsia="Liberation Serif"/>
-          <w:sz w:val="24"/>
-          <w:szCs w:val="24"/>
-        </w:rPr>
-        <w:t>ivery is achieved using Jenkins. The Jenkins jobs are configured to not only build Mantid cross-platform, but also to run the entire unit test, performance test and python interface test suite every t</w:t>
-      </w:r>
-      <w:r>
-        <w:rPr>
-          <w:rFonts w:ascii="Liberation Serif" w:eastAsia="Liberation Serif"/>
-          <w:sz w:val="24"/>
-          <w:szCs w:val="24"/>
-        </w:rPr>
-        <w:t>ime a code change is made in Git</w:t>
-      </w:r>
-      <w:r>
-        <w:rPr>
-          <w:rFonts w:ascii="Liberation Serif" w:eastAsia="Liberation Serif"/>
-          <w:sz w:val="24"/>
-          <w:szCs w:val="24"/>
-        </w:rPr>
-        <w:t>.</w:t>
-      </w:r>
-    </w:p>
-    <w:p>
-      <w:pPr>
-        <w:rPr>
-          <w:rFonts w:ascii="Liberation Serif" w:eastAsia="Liberation Serif"/>
-          <w:sz w:val="24"/>
-          <w:szCs w:val="24"/>
-        </w:rPr>
-      </w:pPr>
-      <w:r>
-        <w:rPr>
-          <w:rFonts w:ascii="Liberation Serif" w:eastAsia="Liberation Serif"/>
-          <w:sz w:val="24"/>
-          <w:szCs w:val="24"/>
-        </w:rPr>
-        <w:t xml:space="preserve">For each instrument we support, we have at least one, </w:t>
-      </w:r>
-      <w:r>
-        <w:rPr>
-          <w:rFonts w:ascii="Liberation Serif" w:eastAsia="Liberation Serif"/>
-          <w:sz w:val="24"/>
-          <w:szCs w:val="24"/>
-        </w:rPr>
-        <w:t>“</w:t>
-      </w:r>
-      <w:r>
-        <w:rPr>
-          <w:rFonts w:ascii="Liberation Serif" w:eastAsia="Liberation Serif"/>
-          <w:sz w:val="24"/>
-          <w:szCs w:val="24"/>
-        </w:rPr>
-        <w:t>acceptance</w:t>
-      </w:r>
-      <w:r>
-        <w:rPr>
-          <w:rFonts w:ascii="Liberation Serif" w:eastAsia="Liberation Serif"/>
-          <w:sz w:val="24"/>
-          <w:szCs w:val="24"/>
-        </w:rPr>
-        <w:t>”</w:t>
-      </w:r>
-      <w:r>
-        <w:rPr>
-          <w:rFonts w:ascii="Liberation Serif" w:eastAsia="Liberation Serif"/>
-          <w:sz w:val="24"/>
-          <w:szCs w:val="24"/>
-        </w:rPr>
-        <w:t xml:space="preserve"> workflow of operations that is representative of real usage on actual data. Every 24 hours, Jenkins will automatically clean-build, package, and deploy Mantid on every one of our target environments before running the entire test </w:t>
-      </w:r>
-      <w:r>
-        <w:rPr>
-          <w:rFonts w:ascii="Liberation Serif" w:eastAsia="Liberation Serif"/>
-          <w:sz w:val="24"/>
-          <w:szCs w:val="24"/>
-        </w:rPr>
-        <w:lastRenderedPageBreak/>
-        <w:t>suite including these acceptance tests. Only once these pass is Mantid made available on our download page, and even then, it</w:t>
-      </w:r>
-      <w:r>
-        <w:rPr>
-          <w:rFonts w:ascii="Liberation Serif" w:eastAsia="Liberation Serif"/>
-          <w:sz w:val="24"/>
-          <w:szCs w:val="24"/>
-        </w:rPr>
-        <w:t>’</w:t>
-      </w:r>
-      <w:r>
-        <w:rPr>
-          <w:rFonts w:ascii="Liberation Serif" w:eastAsia="Liberation Serif"/>
-          <w:sz w:val="24"/>
-          <w:szCs w:val="24"/>
-        </w:rPr>
-        <w:t>s with a cautionary notice.</w:t>
-      </w:r>
-    </w:p>
-    <w:p>
-      <w:pPr>
-        <w:rPr>
-          <w:rFonts w:ascii="Liberation Serif" w:eastAsia="Liberation Serif"/>
-          <w:sz w:val="24"/>
-          <w:szCs w:val="24"/>
-        </w:rPr>
-      </w:pPr>
-      <w:r>
-        <w:rPr>
-          <w:rFonts w:ascii="Liberation Serif" w:eastAsia="Liberation Serif"/>
-          <w:sz w:val="24"/>
-          <w:szCs w:val="24"/>
-        </w:rPr>
-        <w:t xml:space="preserve">Official releases of Mantid occur every 2-4 months, and require a high degree of quality assurance. </w:t>
-      </w:r>
-      <w:r>
-        <w:rPr>
-          <w:rFonts w:ascii="Liberation Serif" w:eastAsia="Liberation Serif"/>
-          <w:sz w:val="24"/>
-          <w:szCs w:val="24"/>
-        </w:rPr>
-        <w:t xml:space="preserve">Every ticket recorded in </w:t>
-      </w:r>
-      <w:proofErr w:type="spellStart"/>
-      <w:r>
-        <w:rPr>
-          <w:rFonts w:ascii="Liberation Serif" w:eastAsia="Liberation Serif"/>
-          <w:sz w:val="24"/>
-          <w:szCs w:val="24"/>
-        </w:rPr>
-        <w:t>Trac</w:t>
-      </w:r>
-      <w:proofErr w:type="spellEnd"/>
-      <w:r>
-        <w:rPr>
-          <w:rFonts w:ascii="Liberation Serif" w:eastAsia="Liberation Serif"/>
-          <w:sz w:val="24"/>
-          <w:szCs w:val="24"/>
-        </w:rPr>
-        <w:t xml:space="preserve"> as completed for that release is individually tested and passed or failed. More recently, we have also been utilising a pool of instrument scientists to beta-test the candidate release.</w:t>
-      </w:r>
-    </w:p>
-    <w:p>
-      <w:pPr>
-        <w:rPr>
-          <w:rFonts w:ascii="Liberation Serif" w:eastAsia="Liberation Serif" w:hint="eastAsia"/>
           <w:sz w:val="24"/>
           <w:szCs w:val="24"/>
         </w:rPr>

</xml_diff>